<commit_message>
SHOWDOWN THE MEMORY GAME
</commit_message>
<xml_diff>
--- a/doc/Anforderungsanalyse-Showdown1.docx
+++ b/doc/Anforderungsanalyse-Showdown1.docx
@@ -68,8 +68,6 @@
         </w:rPr>
         <w:t xml:space="preserve">Anforderungsanalyse </w:t>
       </w:r>
-      <w:bookmarkStart w:id="0" w:name="_GoBack"/>
-      <w:bookmarkEnd w:id="0"/>
     </w:p>
     <w:p>
       <w:pPr>
@@ -579,12 +577,12 @@
         <w:pStyle w:val="Inhaltsverzeichnisberschrift"/>
         <w:outlineLvl w:val="9"/>
       </w:pPr>
-      <w:bookmarkStart w:id="1" w:name="_Toc501026713"/>
+      <w:bookmarkStart w:id="0" w:name="_Toc501026713"/>
       <w:r>
         <w:lastRenderedPageBreak/>
         <w:t>Inhalt</w:t>
       </w:r>
-      <w:bookmarkEnd w:id="1"/>
+      <w:bookmarkEnd w:id="0"/>
     </w:p>
     <w:p>
       <w:pPr>
@@ -1819,13 +1817,13 @@
       <w:pPr>
         <w:pStyle w:val="berschrift1"/>
       </w:pPr>
-      <w:bookmarkStart w:id="2" w:name="_Toc467835242"/>
-      <w:bookmarkStart w:id="3" w:name="_Toc501026714"/>
+      <w:bookmarkStart w:id="1" w:name="_Toc467835242"/>
+      <w:bookmarkStart w:id="2" w:name="_Toc501026714"/>
       <w:r>
         <w:t>Revisionen</w:t>
       </w:r>
+      <w:bookmarkEnd w:id="1"/>
       <w:bookmarkEnd w:id="2"/>
-      <w:bookmarkEnd w:id="3"/>
     </w:p>
     <w:tbl>
       <w:tblPr>
@@ -2553,7 +2551,7 @@
           <w:szCs w:val="32"/>
         </w:rPr>
       </w:pPr>
-      <w:bookmarkStart w:id="4" w:name="_Toc467835243"/>
+      <w:bookmarkStart w:id="3" w:name="_Toc467835243"/>
       <w:r>
         <w:br w:type="page"/>
       </w:r>
@@ -2562,13 +2560,13 @@
       <w:pPr>
         <w:pStyle w:val="berschrift1"/>
       </w:pPr>
-      <w:bookmarkStart w:id="5" w:name="_Toc501026715"/>
+      <w:bookmarkStart w:id="4" w:name="_Toc501026715"/>
       <w:r>
         <w:lastRenderedPageBreak/>
         <w:t>Einleitung</w:t>
       </w:r>
+      <w:bookmarkEnd w:id="3"/>
       <w:bookmarkEnd w:id="4"/>
-      <w:bookmarkEnd w:id="5"/>
       <w:r>
         <w:t xml:space="preserve"> </w:t>
       </w:r>
@@ -2624,15 +2622,15 @@
       <w:pPr>
         <w:pStyle w:val="berschrift2"/>
       </w:pPr>
-      <w:bookmarkStart w:id="6" w:name="_Toc467835246"/>
-      <w:bookmarkStart w:id="7" w:name="_Toc501026716"/>
-      <w:bookmarkStart w:id="8" w:name="_Toc532606805"/>
-      <w:bookmarkStart w:id="9" w:name="_Toc17635189"/>
+      <w:bookmarkStart w:id="5" w:name="_Toc467835246"/>
+      <w:bookmarkStart w:id="6" w:name="_Toc501026716"/>
+      <w:bookmarkStart w:id="7" w:name="_Toc532606805"/>
+      <w:bookmarkStart w:id="8" w:name="_Toc17635189"/>
       <w:r>
         <w:t>Projektteam</w:t>
       </w:r>
+      <w:bookmarkEnd w:id="5"/>
       <w:bookmarkEnd w:id="6"/>
-      <w:bookmarkEnd w:id="7"/>
     </w:p>
     <w:tbl>
       <w:tblPr>
@@ -2679,8 +2677,8 @@
                 <w:szCs w:val="22"/>
               </w:rPr>
             </w:pPr>
-            <w:bookmarkStart w:id="10" w:name="_Toc532606802"/>
-            <w:bookmarkStart w:id="11" w:name="_Toc17635196"/>
+            <w:bookmarkStart w:id="9" w:name="_Toc532606802"/>
+            <w:bookmarkStart w:id="10" w:name="_Toc17635196"/>
             <w:r>
               <w:rPr>
                 <w:b/>
@@ -3313,23 +3311,23 @@
       <w:pPr>
         <w:pStyle w:val="berschrift2"/>
       </w:pPr>
-      <w:bookmarkStart w:id="12" w:name="_Toc532606808"/>
-      <w:bookmarkStart w:id="13" w:name="_Toc17635192"/>
-      <w:bookmarkStart w:id="14" w:name="_Toc467835247"/>
-      <w:bookmarkStart w:id="15" w:name="_Toc501026717"/>
-      <w:bookmarkStart w:id="16" w:name="_Toc17635194"/>
-      <w:bookmarkStart w:id="17" w:name="_Toc532181723"/>
+      <w:bookmarkStart w:id="11" w:name="_Toc532606808"/>
+      <w:bookmarkStart w:id="12" w:name="_Toc17635192"/>
+      <w:bookmarkStart w:id="13" w:name="_Toc467835247"/>
+      <w:bookmarkStart w:id="14" w:name="_Toc501026717"/>
+      <w:bookmarkStart w:id="15" w:name="_Toc17635194"/>
+      <w:bookmarkStart w:id="16" w:name="_Toc532181723"/>
+      <w:bookmarkEnd w:id="7"/>
       <w:bookmarkEnd w:id="8"/>
       <w:bookmarkEnd w:id="9"/>
       <w:bookmarkEnd w:id="10"/>
+      <w:r>
+        <w:t>Glossar</w:t>
+      </w:r>
       <w:bookmarkEnd w:id="11"/>
-      <w:r>
-        <w:t>Glossar</w:t>
-      </w:r>
       <w:bookmarkEnd w:id="12"/>
       <w:bookmarkEnd w:id="13"/>
       <w:bookmarkEnd w:id="14"/>
-      <w:bookmarkEnd w:id="15"/>
       <w:r>
         <w:t xml:space="preserve"> </w:t>
       </w:r>
@@ -3473,78 +3471,8 @@
                 <w:szCs w:val="22"/>
               </w:rPr>
             </w:pPr>
-            <w:r>
-              <w:rPr>
-                <w:szCs w:val="22"/>
-              </w:rPr>
-              <w:t>Auswurfspaket</w:t>
-            </w:r>
-          </w:p>
-        </w:tc>
-        <w:tc>
-          <w:tcPr>
-            <w:tcW w:w="7201" w:type="dxa"/>
-            <w:tcBorders>
-              <w:top w:val="single" w:sz="4" w:space="0" w:color="000000"/>
-              <w:left w:val="single" w:sz="4" w:space="0" w:color="000000"/>
-              <w:bottom w:val="single" w:sz="4" w:space="0" w:color="000000"/>
-              <w:right w:val="single" w:sz="4" w:space="0" w:color="000000"/>
-            </w:tcBorders>
-            <w:shd w:val="clear" w:color="auto" w:fill="auto"/>
-            <w:tcMar>
-              <w:top w:w="0" w:type="dxa"/>
-              <w:left w:w="70" w:type="dxa"/>
-              <w:bottom w:w="0" w:type="dxa"/>
-              <w:right w:w="70" w:type="dxa"/>
-            </w:tcMar>
-          </w:tcPr>
-          <w:p>
-            <w:pPr>
-              <w:spacing w:after="240"/>
-              <w:rPr>
-                <w:szCs w:val="22"/>
-              </w:rPr>
-            </w:pPr>
-            <w:r>
-              <w:rPr>
-                <w:szCs w:val="22"/>
-              </w:rPr>
-              <w:t>Auswurfspaket = die gespielten Karten</w:t>
-            </w:r>
-            <w:r>
-              <w:rPr>
-                <w:szCs w:val="22"/>
-              </w:rPr>
-              <w:t>.</w:t>
-            </w:r>
-          </w:p>
-        </w:tc>
-      </w:tr>
-      <w:tr>
-        <w:tc>
-          <w:tcPr>
-            <w:tcW w:w="2122" w:type="dxa"/>
-            <w:tcBorders>
-              <w:top w:val="single" w:sz="4" w:space="0" w:color="000000"/>
-              <w:left w:val="single" w:sz="4" w:space="0" w:color="000000"/>
-              <w:bottom w:val="single" w:sz="4" w:space="0" w:color="000000"/>
-              <w:right w:val="single" w:sz="4" w:space="0" w:color="000000"/>
-            </w:tcBorders>
-            <w:shd w:val="clear" w:color="auto" w:fill="auto"/>
-            <w:tcMar>
-              <w:top w:w="0" w:type="dxa"/>
-              <w:left w:w="70" w:type="dxa"/>
-              <w:bottom w:w="0" w:type="dxa"/>
-              <w:right w:w="70" w:type="dxa"/>
-            </w:tcMar>
-          </w:tcPr>
-          <w:p>
-            <w:pPr>
-              <w:spacing w:after="240"/>
-              <w:rPr>
-                <w:szCs w:val="22"/>
-              </w:rPr>
-            </w:pPr>
+            <w:bookmarkStart w:id="17" w:name="_GoBack"/>
+            <w:bookmarkEnd w:id="17"/>
           </w:p>
         </w:tc>
         <w:tc>
@@ -3638,7 +3566,7 @@
         </w:rPr>
       </w:pPr>
       <w:bookmarkStart w:id="18" w:name="_Toc467835251"/>
-      <w:bookmarkEnd w:id="16"/>
+      <w:bookmarkEnd w:id="15"/>
       <w:r>
         <w:br w:type="page"/>
       </w:r>
@@ -3723,6 +3651,7 @@
           <w:rFonts w:asciiTheme="minorHAnsi" w:hAnsiTheme="minorHAnsi" w:cs="Tahoma"/>
           <w:szCs w:val="24"/>
           <w:shd w:val="clear" w:color="auto" w:fill="FFFFFF"/>
+          <w:lang w:val="en-GB"/>
         </w:rPr>
       </w:pPr>
       <w:r>
@@ -3730,6 +3659,7 @@
           <w:rFonts w:asciiTheme="minorHAnsi" w:hAnsiTheme="minorHAnsi" w:cs="Tahoma"/>
           <w:szCs w:val="24"/>
           <w:shd w:val="clear" w:color="auto" w:fill="FFFFFF"/>
+          <w:lang w:val="en-GB"/>
         </w:rPr>
         <w:t>8 Rollenkarten (Sheriff, 2 Outsiders, 2 Vice, 3 Bandits)</w:t>
       </w:r>
@@ -4181,6 +4111,7 @@
           <w:shd w:val="clear" w:color="auto" w:fill="FFFFFF"/>
           <w:lang w:val="de-CH"/>
         </w:rPr>
+        <w:lastRenderedPageBreak/>
         <w:t>DAS SPIEL</w:t>
       </w:r>
     </w:p>
@@ -4818,6 +4749,7 @@
       </w:pPr>
       <w:bookmarkStart w:id="25" w:name="_Toc501026722"/>
       <w:r>
+        <w:lastRenderedPageBreak/>
         <w:t>Anforderungsanalyse</w:t>
       </w:r>
       <w:bookmarkEnd w:id="24"/>
@@ -5602,7 +5534,7 @@
       <w:bookmarkStart w:id="37" w:name="_Toc501026726"/>
       <w:bookmarkStart w:id="38" w:name="_Toc532181727"/>
       <w:bookmarkStart w:id="39" w:name="_Toc17635205"/>
-      <w:bookmarkEnd w:id="17"/>
+      <w:bookmarkEnd w:id="16"/>
       <w:bookmarkEnd w:id="34"/>
       <w:bookmarkEnd w:id="35"/>
       <w:r>
@@ -6273,7 +6205,7 @@
               <w:sz w:val="18"/>
               <w:szCs w:val="18"/>
             </w:rPr>
-            <w:t>3</w:t>
+            <w:t>5</w:t>
           </w:r>
           <w:r>
             <w:rPr>
@@ -6316,7 +6248,7 @@
               <w:sz w:val="18"/>
               <w:szCs w:val="18"/>
             </w:rPr>
-            <w:t>3</w:t>
+            <w:t>7</w:t>
           </w:r>
           <w:r>
             <w:rPr>
@@ -11656,7 +11588,7 @@
 </file>
 
 <file path=customXml/itemProps1.xml><?xml version="1.0" encoding="utf-8"?>
-<ds:datastoreItem xmlns:ds="http://schemas.openxmlformats.org/officeDocument/2006/customXml" ds:itemID="{6757F70E-902E-4C3F-9BA5-36AE7C524D9F}">
+<ds:datastoreItem xmlns:ds="http://schemas.openxmlformats.org/officeDocument/2006/customXml" ds:itemID="{3C3680E8-E6A6-4825-8F4C-C81AD272F237}">
   <ds:schemaRefs>
     <ds:schemaRef ds:uri="http://schemas.openxmlformats.org/officeDocument/2006/bibliography"/>
   </ds:schemaRefs>

</xml_diff>